<commit_message>
Updated SRS Document and Proposal
I updated our SRS Document and the proposal.
</commit_message>
<xml_diff>
--- a/The Multimedia Terminal Proposal.docx
+++ b/The Multimedia Terminal Proposal.docx
@@ -11,7 +11,7 @@
       </w:tblPr>
       <w:tblGrid>
         <w:gridCol w:w="2106"/>
-        <w:gridCol w:w="8910"/>
+        <w:gridCol w:w="8190"/>
       </w:tblGrid>
       <w:tr>
         <w:trPr>
@@ -745,12 +745,12 @@
       </w:tblPr>
       <w:tblGrid>
         <w:gridCol w:w="3145"/>
-        <w:gridCol w:w="7621"/>
+        <w:gridCol w:w="6901"/>
       </w:tblGrid>
       <w:tr>
         <w:tc>
           <w:tcPr>
-            <w:tcW w:w="3119" w:type="dxa"/>
+            <w:tcW w:w="3145" w:type="dxa"/>
             <w:tcBorders>
               <w:top w:val="single" w:sz="4" w:space="0" w:color="auto"/>
               <w:left w:val="single" w:sz="4" w:space="0" w:color="auto"/>
@@ -779,7 +779,7 @@
         </w:tc>
         <w:tc>
           <w:tcPr>
-            <w:tcW w:w="7796" w:type="dxa"/>
+            <w:tcW w:w="6901" w:type="dxa"/>
             <w:tcBorders>
               <w:top w:val="single" w:sz="4" w:space="0" w:color="auto"/>
               <w:left w:val="single" w:sz="4" w:space="0" w:color="auto"/>
@@ -813,7 +813,7 @@
         </w:trPr>
         <w:tc>
           <w:tcPr>
-            <w:tcW w:w="3119" w:type="dxa"/>
+            <w:tcW w:w="3145" w:type="dxa"/>
             <w:tcBorders>
               <w:top w:val="single" w:sz="4" w:space="0" w:color="auto"/>
               <w:left w:val="single" w:sz="4" w:space="0" w:color="auto"/>
@@ -848,7 +848,7 @@
         </w:tc>
         <w:tc>
           <w:tcPr>
-            <w:tcW w:w="7796" w:type="dxa"/>
+            <w:tcW w:w="6901" w:type="dxa"/>
             <w:tcBorders>
               <w:top w:val="single" w:sz="4" w:space="0" w:color="auto"/>
               <w:left w:val="single" w:sz="4" w:space="0" w:color="auto"/>
@@ -861,13 +861,16 @@
           <w:p>
             <w:pPr>
               <w:spacing w:line="276" w:lineRule="auto"/>
-              <w:jc w:val="both"/>
-              <w:rPr>
-                <w:rFonts w:ascii="Arial" w:hAnsi="Arial" w:cs="Arial"/>
-              </w:rPr>
-            </w:pPr>
-            <w:bookmarkStart w:id="0" w:name="_GoBack"/>
-            <w:bookmarkEnd w:id="0"/>
+              <w:rPr>
+                <w:rFonts w:ascii="Arial" w:hAnsi="Arial" w:cs="Arial"/>
+              </w:rPr>
+            </w:pPr>
+            <w:r>
+              <w:rPr>
+                <w:rFonts w:ascii="Arial" w:hAnsi="Arial" w:cs="Arial"/>
+              </w:rPr>
+              <w:t>A user (registered, admin) can log in to perform privileged actions.</w:t>
+            </w:r>
           </w:p>
         </w:tc>
       </w:tr>
@@ -877,7 +880,7 @@
         </w:trPr>
         <w:tc>
           <w:tcPr>
-            <w:tcW w:w="3119" w:type="dxa"/>
+            <w:tcW w:w="3145" w:type="dxa"/>
             <w:tcBorders>
               <w:top w:val="single" w:sz="4" w:space="0" w:color="auto"/>
               <w:left w:val="single" w:sz="4" w:space="0" w:color="auto"/>
@@ -911,7 +914,7 @@
         </w:tc>
         <w:tc>
           <w:tcPr>
-            <w:tcW w:w="7796" w:type="dxa"/>
+            <w:tcW w:w="6901" w:type="dxa"/>
             <w:tcBorders>
               <w:top w:val="single" w:sz="4" w:space="0" w:color="auto"/>
               <w:left w:val="single" w:sz="4" w:space="0" w:color="auto"/>
@@ -924,11 +927,16 @@
           <w:p>
             <w:pPr>
               <w:spacing w:line="276" w:lineRule="auto"/>
-              <w:jc w:val="both"/>
-              <w:rPr>
-                <w:rFonts w:ascii="Arial" w:hAnsi="Arial" w:cs="Arial"/>
-              </w:rPr>
-            </w:pPr>
+              <w:rPr>
+                <w:rFonts w:ascii="Arial" w:hAnsi="Arial" w:cs="Arial"/>
+              </w:rPr>
+            </w:pPr>
+            <w:r>
+              <w:rPr>
+                <w:rFonts w:ascii="Arial" w:hAnsi="Arial" w:cs="Arial"/>
+              </w:rPr>
+              <w:t>A user (casual, registered, admin) can search the site to find media they are looking for.</w:t>
+            </w:r>
           </w:p>
         </w:tc>
       </w:tr>
@@ -938,7 +946,7 @@
         </w:trPr>
         <w:tc>
           <w:tcPr>
-            <w:tcW w:w="3119" w:type="dxa"/>
+            <w:tcW w:w="3145" w:type="dxa"/>
             <w:tcBorders>
               <w:top w:val="single" w:sz="4" w:space="0" w:color="auto"/>
               <w:left w:val="single" w:sz="4" w:space="0" w:color="auto"/>
@@ -970,7 +978,7 @@
         </w:tc>
         <w:tc>
           <w:tcPr>
-            <w:tcW w:w="7796" w:type="dxa"/>
+            <w:tcW w:w="6901" w:type="dxa"/>
             <w:tcBorders>
               <w:top w:val="single" w:sz="4" w:space="0" w:color="auto"/>
               <w:left w:val="single" w:sz="4" w:space="0" w:color="auto"/>
@@ -983,11 +991,16 @@
           <w:p>
             <w:pPr>
               <w:spacing w:line="276" w:lineRule="auto"/>
-              <w:jc w:val="both"/>
-              <w:rPr>
-                <w:rFonts w:ascii="Arial" w:hAnsi="Arial" w:cs="Arial"/>
-              </w:rPr>
-            </w:pPr>
+              <w:rPr>
+                <w:rFonts w:ascii="Arial" w:hAnsi="Arial" w:cs="Arial"/>
+              </w:rPr>
+            </w:pPr>
+            <w:r>
+              <w:rPr>
+                <w:rFonts w:ascii="Arial" w:hAnsi="Arial" w:cs="Arial"/>
+              </w:rPr>
+              <w:t>A user (casual, registered, admin) can view recommendations based off any work to see other works they might like.</w:t>
+            </w:r>
           </w:p>
         </w:tc>
       </w:tr>
@@ -997,7 +1010,7 @@
         </w:trPr>
         <w:tc>
           <w:tcPr>
-            <w:tcW w:w="3119" w:type="dxa"/>
+            <w:tcW w:w="3145" w:type="dxa"/>
             <w:tcBorders>
               <w:top w:val="single" w:sz="4" w:space="0" w:color="auto"/>
               <w:left w:val="single" w:sz="4" w:space="0" w:color="auto"/>
@@ -1023,7 +1036,25 @@
                 <w:bCs w:val="0"/>
                 <w:sz w:val="24"/>
               </w:rPr>
-              <w:t>View anti-recommendations</w:t>
+              <w:t xml:space="preserve">View </w:t>
+            </w:r>
+            <w:r>
+              <w:rPr>
+                <w:rFonts w:ascii="Arial" w:hAnsi="Arial" w:cs="Arial"/>
+                <w:b w:val="0"/>
+                <w:bCs w:val="0"/>
+                <w:sz w:val="24"/>
+              </w:rPr>
+              <w:t>counter</w:t>
+            </w:r>
+            <w:r>
+              <w:rPr>
+                <w:rFonts w:ascii="Arial" w:hAnsi="Arial" w:cs="Arial"/>
+                <w:b w:val="0"/>
+                <w:bCs w:val="0"/>
+                <w:sz w:val="24"/>
+              </w:rPr>
+              <w:t>-recommendations</w:t>
             </w:r>
             <w:r>
               <w:rPr>
@@ -1038,7 +1069,7 @@
         </w:tc>
         <w:tc>
           <w:tcPr>
-            <w:tcW w:w="7796" w:type="dxa"/>
+            <w:tcW w:w="6901" w:type="dxa"/>
             <w:tcBorders>
               <w:top w:val="single" w:sz="4" w:space="0" w:color="auto"/>
               <w:left w:val="single" w:sz="4" w:space="0" w:color="auto"/>
@@ -1051,11 +1082,16 @@
           <w:p>
             <w:pPr>
               <w:spacing w:line="276" w:lineRule="auto"/>
-              <w:jc w:val="both"/>
-              <w:rPr>
-                <w:rFonts w:ascii="Arial" w:hAnsi="Arial" w:cs="Arial"/>
-              </w:rPr>
-            </w:pPr>
+              <w:rPr>
+                <w:rFonts w:ascii="Arial" w:hAnsi="Arial" w:cs="Arial"/>
+              </w:rPr>
+            </w:pPr>
+            <w:r>
+              <w:rPr>
+                <w:rFonts w:ascii="Arial" w:hAnsi="Arial" w:cs="Arial"/>
+              </w:rPr>
+              <w:t>A user (casual, registered, admin) can view counter-recommendations based off any work to see other works they will most likely not like.</w:t>
+            </w:r>
           </w:p>
         </w:tc>
       </w:tr>
@@ -1065,7 +1101,7 @@
         </w:trPr>
         <w:tc>
           <w:tcPr>
-            <w:tcW w:w="3119" w:type="dxa"/>
+            <w:tcW w:w="3145" w:type="dxa"/>
             <w:tcBorders>
               <w:top w:val="single" w:sz="4" w:space="0" w:color="auto"/>
               <w:left w:val="single" w:sz="4" w:space="0" w:color="auto"/>
@@ -1107,7 +1143,7 @@
         </w:tc>
         <w:tc>
           <w:tcPr>
-            <w:tcW w:w="7796" w:type="dxa"/>
+            <w:tcW w:w="6901" w:type="dxa"/>
             <w:tcBorders>
               <w:top w:val="single" w:sz="4" w:space="0" w:color="auto"/>
               <w:left w:val="single" w:sz="4" w:space="0" w:color="auto"/>
@@ -1119,11 +1155,16 @@
           <w:p>
             <w:pPr>
               <w:spacing w:line="276" w:lineRule="auto"/>
-              <w:jc w:val="both"/>
-              <w:rPr>
-                <w:rFonts w:ascii="Arial" w:hAnsi="Arial" w:cs="Arial"/>
-              </w:rPr>
-            </w:pPr>
+              <w:rPr>
+                <w:rFonts w:ascii="Arial" w:hAnsi="Arial" w:cs="Arial"/>
+              </w:rPr>
+            </w:pPr>
+            <w:r>
+              <w:rPr>
+                <w:rFonts w:ascii="Arial" w:hAnsi="Arial" w:cs="Arial"/>
+              </w:rPr>
+              <w:t>A user (registered, admin) can view a general recommendation based on their favorite works to see works that reflect their general taste.</w:t>
+            </w:r>
           </w:p>
         </w:tc>
       </w:tr>
@@ -1133,7 +1174,7 @@
         </w:trPr>
         <w:tc>
           <w:tcPr>
-            <w:tcW w:w="3119" w:type="dxa"/>
+            <w:tcW w:w="3145" w:type="dxa"/>
             <w:tcBorders>
               <w:top w:val="single" w:sz="4" w:space="0" w:color="auto"/>
               <w:left w:val="single" w:sz="4" w:space="0" w:color="auto"/>
@@ -1174,7 +1215,7 @@
         </w:tc>
         <w:tc>
           <w:tcPr>
-            <w:tcW w:w="7796" w:type="dxa"/>
+            <w:tcW w:w="6901" w:type="dxa"/>
             <w:tcBorders>
               <w:top w:val="single" w:sz="4" w:space="0" w:color="auto"/>
               <w:left w:val="single" w:sz="4" w:space="0" w:color="auto"/>
@@ -1187,11 +1228,28 @@
           <w:p>
             <w:pPr>
               <w:spacing w:line="276" w:lineRule="auto"/>
-              <w:jc w:val="both"/>
-              <w:rPr>
-                <w:rFonts w:ascii="Arial" w:hAnsi="Arial" w:cs="Arial"/>
-              </w:rPr>
-            </w:pPr>
+              <w:rPr>
+                <w:rFonts w:ascii="Arial" w:hAnsi="Arial" w:cs="Arial"/>
+              </w:rPr>
+            </w:pPr>
+            <w:r>
+              <w:rPr>
+                <w:rFonts w:ascii="Arial" w:hAnsi="Arial" w:cs="Arial"/>
+              </w:rPr>
+              <w:t>A user</w:t>
+            </w:r>
+            <w:r>
+              <w:rPr>
+                <w:rFonts w:ascii="Arial" w:hAnsi="Arial" w:cs="Arial"/>
+              </w:rPr>
+              <w:t xml:space="preserve"> (registered, admin)</w:t>
+            </w:r>
+            <w:r>
+              <w:rPr>
+                <w:rFonts w:ascii="Arial" w:hAnsi="Arial" w:cs="Arial"/>
+              </w:rPr>
+              <w:t xml:space="preserve"> can give a work a rating to give other users an idea of its quality.</w:t>
+            </w:r>
           </w:p>
         </w:tc>
       </w:tr>
@@ -1201,7 +1259,7 @@
         </w:trPr>
         <w:tc>
           <w:tcPr>
-            <w:tcW w:w="3119" w:type="dxa"/>
+            <w:tcW w:w="3145" w:type="dxa"/>
             <w:tcBorders>
               <w:top w:val="single" w:sz="4" w:space="0" w:color="auto"/>
               <w:left w:val="single" w:sz="4" w:space="0" w:color="auto"/>
@@ -1244,7 +1302,7 @@
         </w:tc>
         <w:tc>
           <w:tcPr>
-            <w:tcW w:w="7796" w:type="dxa"/>
+            <w:tcW w:w="6901" w:type="dxa"/>
             <w:tcBorders>
               <w:top w:val="single" w:sz="4" w:space="0" w:color="auto"/>
               <w:left w:val="single" w:sz="4" w:space="0" w:color="auto"/>
@@ -1257,11 +1315,28 @@
           <w:p>
             <w:pPr>
               <w:spacing w:line="276" w:lineRule="auto"/>
-              <w:jc w:val="both"/>
-              <w:rPr>
-                <w:rFonts w:ascii="Arial" w:hAnsi="Arial" w:cs="Arial"/>
-              </w:rPr>
-            </w:pPr>
+              <w:rPr>
+                <w:rFonts w:ascii="Arial" w:hAnsi="Arial" w:cs="Arial"/>
+              </w:rPr>
+            </w:pPr>
+            <w:r>
+              <w:rPr>
+                <w:rFonts w:ascii="Arial" w:hAnsi="Arial" w:cs="Arial"/>
+              </w:rPr>
+              <w:t xml:space="preserve">A user </w:t>
+            </w:r>
+            <w:r>
+              <w:rPr>
+                <w:rFonts w:ascii="Arial" w:hAnsi="Arial" w:cs="Arial"/>
+              </w:rPr>
+              <w:t>(registered, admin)</w:t>
+            </w:r>
+            <w:r>
+              <w:rPr>
+                <w:rFonts w:ascii="Arial" w:hAnsi="Arial" w:cs="Arial"/>
+              </w:rPr>
+              <w:t xml:space="preserve"> can review a work to give other users a more concrete scale of the works quality.</w:t>
+            </w:r>
           </w:p>
         </w:tc>
       </w:tr>
@@ -1271,7 +1346,7 @@
         </w:trPr>
         <w:tc>
           <w:tcPr>
-            <w:tcW w:w="3119" w:type="dxa"/>
+            <w:tcW w:w="3145" w:type="dxa"/>
             <w:tcBorders>
               <w:top w:val="single" w:sz="4" w:space="0" w:color="auto"/>
               <w:left w:val="single" w:sz="4" w:space="0" w:color="auto"/>
@@ -1314,7 +1389,7 @@
         </w:tc>
         <w:tc>
           <w:tcPr>
-            <w:tcW w:w="7796" w:type="dxa"/>
+            <w:tcW w:w="6901" w:type="dxa"/>
             <w:tcBorders>
               <w:top w:val="single" w:sz="4" w:space="0" w:color="auto"/>
               <w:left w:val="single" w:sz="4" w:space="0" w:color="auto"/>
@@ -1327,11 +1402,22 @@
           <w:p>
             <w:pPr>
               <w:spacing w:line="276" w:lineRule="auto"/>
-              <w:jc w:val="both"/>
-              <w:rPr>
-                <w:rFonts w:ascii="Arial" w:hAnsi="Arial" w:cs="Arial"/>
-              </w:rPr>
-            </w:pPr>
+              <w:rPr>
+                <w:rFonts w:ascii="Arial" w:hAnsi="Arial" w:cs="Arial"/>
+              </w:rPr>
+            </w:pPr>
+            <w:r>
+              <w:rPr>
+                <w:rFonts w:ascii="Arial" w:hAnsi="Arial" w:cs="Arial"/>
+              </w:rPr>
+              <w:t>A user (registered, admin)</w:t>
+            </w:r>
+            <w:r>
+              <w:rPr>
+                <w:rFonts w:ascii="Arial" w:hAnsi="Arial" w:cs="Arial"/>
+              </w:rPr>
+              <w:t xml:space="preserve"> can add a work to their favorites to keep track of these works and to contribute to their taste recommendations</w:t>
+            </w:r>
           </w:p>
         </w:tc>
       </w:tr>
@@ -1341,7 +1427,7 @@
         </w:trPr>
         <w:tc>
           <w:tcPr>
-            <w:tcW w:w="3119" w:type="dxa"/>
+            <w:tcW w:w="3145" w:type="dxa"/>
             <w:tcBorders>
               <w:top w:val="single" w:sz="4" w:space="0" w:color="auto"/>
               <w:left w:val="single" w:sz="4" w:space="0" w:color="auto"/>
@@ -1384,7 +1470,7 @@
         </w:tc>
         <w:tc>
           <w:tcPr>
-            <w:tcW w:w="7796" w:type="dxa"/>
+            <w:tcW w:w="6901" w:type="dxa"/>
             <w:tcBorders>
               <w:top w:val="single" w:sz="4" w:space="0" w:color="auto"/>
               <w:left w:val="single" w:sz="4" w:space="0" w:color="auto"/>
@@ -1397,11 +1483,22 @@
           <w:p>
             <w:pPr>
               <w:spacing w:line="276" w:lineRule="auto"/>
-              <w:jc w:val="both"/>
-              <w:rPr>
-                <w:rFonts w:ascii="Arial" w:hAnsi="Arial" w:cs="Arial"/>
-              </w:rPr>
-            </w:pPr>
+              <w:rPr>
+                <w:rFonts w:ascii="Arial" w:hAnsi="Arial" w:cs="Arial"/>
+              </w:rPr>
+            </w:pPr>
+            <w:r>
+              <w:rPr>
+                <w:rFonts w:ascii="Arial" w:hAnsi="Arial" w:cs="Arial"/>
+              </w:rPr>
+              <w:t>A user (registered, admin)</w:t>
+            </w:r>
+            <w:r>
+              <w:rPr>
+                <w:rFonts w:ascii="Arial" w:hAnsi="Arial" w:cs="Arial"/>
+              </w:rPr>
+              <w:t xml:space="preserve"> can recommend a work from another work’s page to suggest other works that people might like as well.</w:t>
+            </w:r>
           </w:p>
         </w:tc>
       </w:tr>
@@ -1411,7 +1508,7 @@
         </w:trPr>
         <w:tc>
           <w:tcPr>
-            <w:tcW w:w="3119" w:type="dxa"/>
+            <w:tcW w:w="3145" w:type="dxa"/>
             <w:tcBorders>
               <w:top w:val="single" w:sz="4" w:space="0" w:color="auto"/>
               <w:left w:val="single" w:sz="4" w:space="0" w:color="auto"/>
@@ -1462,7 +1559,7 @@
         </w:tc>
         <w:tc>
           <w:tcPr>
-            <w:tcW w:w="7796" w:type="dxa"/>
+            <w:tcW w:w="6901" w:type="dxa"/>
             <w:tcBorders>
               <w:top w:val="single" w:sz="4" w:space="0" w:color="auto"/>
               <w:left w:val="single" w:sz="4" w:space="0" w:color="auto"/>
@@ -1474,11 +1571,28 @@
           <w:p>
             <w:pPr>
               <w:spacing w:line="276" w:lineRule="auto"/>
-              <w:jc w:val="both"/>
-              <w:rPr>
-                <w:rFonts w:ascii="Arial" w:hAnsi="Arial" w:cs="Arial"/>
-              </w:rPr>
-            </w:pPr>
+              <w:rPr>
+                <w:rFonts w:ascii="Arial" w:hAnsi="Arial" w:cs="Arial"/>
+              </w:rPr>
+            </w:pPr>
+            <w:r>
+              <w:rPr>
+                <w:rFonts w:ascii="Arial" w:hAnsi="Arial" w:cs="Arial"/>
+              </w:rPr>
+              <w:t>A user (registered, admin)</w:t>
+            </w:r>
+            <w:r>
+              <w:rPr>
+                <w:rFonts w:ascii="Arial" w:hAnsi="Arial" w:cs="Arial"/>
+              </w:rPr>
+              <w:t xml:space="preserve"> can counter-recommend</w:t>
+            </w:r>
+            <w:r>
+              <w:rPr>
+                <w:rFonts w:ascii="Arial" w:hAnsi="Arial" w:cs="Arial"/>
+              </w:rPr>
+              <w:t xml:space="preserve"> a work from another work’s page to warn other users of works they may not like.</w:t>
+            </w:r>
           </w:p>
         </w:tc>
       </w:tr>
@@ -1488,7 +1602,7 @@
         </w:trPr>
         <w:tc>
           <w:tcPr>
-            <w:tcW w:w="3119" w:type="dxa"/>
+            <w:tcW w:w="3145" w:type="dxa"/>
             <w:tcBorders>
               <w:top w:val="single" w:sz="4" w:space="0" w:color="auto"/>
               <w:left w:val="single" w:sz="4" w:space="0" w:color="auto"/>
@@ -1530,7 +1644,7 @@
         </w:tc>
         <w:tc>
           <w:tcPr>
-            <w:tcW w:w="7796" w:type="dxa"/>
+            <w:tcW w:w="6901" w:type="dxa"/>
             <w:tcBorders>
               <w:top w:val="single" w:sz="4" w:space="0" w:color="auto"/>
               <w:left w:val="single" w:sz="4" w:space="0" w:color="auto"/>
@@ -1542,11 +1656,22 @@
           <w:p>
             <w:pPr>
               <w:spacing w:line="276" w:lineRule="auto"/>
-              <w:jc w:val="both"/>
-              <w:rPr>
-                <w:rFonts w:ascii="Arial" w:hAnsi="Arial" w:cs="Arial"/>
-              </w:rPr>
-            </w:pPr>
+              <w:rPr>
+                <w:rFonts w:ascii="Arial" w:hAnsi="Arial" w:cs="Arial"/>
+              </w:rPr>
+            </w:pPr>
+            <w:r>
+              <w:rPr>
+                <w:rFonts w:ascii="Arial" w:hAnsi="Arial" w:cs="Arial"/>
+              </w:rPr>
+              <w:t>A user (registered, admin)</w:t>
+            </w:r>
+            <w:r>
+              <w:rPr>
+                <w:rFonts w:ascii="Arial" w:hAnsi="Arial" w:cs="Arial"/>
+              </w:rPr>
+              <w:t xml:space="preserve"> can propose a work be added to the database to expand the scope of the database.</w:t>
+            </w:r>
           </w:p>
         </w:tc>
       </w:tr>
@@ -1556,7 +1681,7 @@
         </w:trPr>
         <w:tc>
           <w:tcPr>
-            <w:tcW w:w="3119" w:type="dxa"/>
+            <w:tcW w:w="3145" w:type="dxa"/>
             <w:tcBorders>
               <w:top w:val="single" w:sz="4" w:space="0" w:color="auto"/>
               <w:left w:val="single" w:sz="4" w:space="0" w:color="auto"/>
@@ -1598,7 +1723,7 @@
         </w:tc>
         <w:tc>
           <w:tcPr>
-            <w:tcW w:w="7796" w:type="dxa"/>
+            <w:tcW w:w="6901" w:type="dxa"/>
             <w:tcBorders>
               <w:top w:val="single" w:sz="4" w:space="0" w:color="auto"/>
               <w:left w:val="single" w:sz="4" w:space="0" w:color="auto"/>
@@ -1610,11 +1735,22 @@
           <w:p>
             <w:pPr>
               <w:spacing w:line="276" w:lineRule="auto"/>
-              <w:jc w:val="both"/>
-              <w:rPr>
-                <w:rFonts w:ascii="Arial" w:hAnsi="Arial" w:cs="Arial"/>
-              </w:rPr>
-            </w:pPr>
+              <w:rPr>
+                <w:rFonts w:ascii="Arial" w:hAnsi="Arial" w:cs="Arial"/>
+              </w:rPr>
+            </w:pPr>
+            <w:r>
+              <w:rPr>
+                <w:rFonts w:ascii="Arial" w:hAnsi="Arial" w:cs="Arial"/>
+              </w:rPr>
+              <w:t>A user (registered, admin)</w:t>
+            </w:r>
+            <w:r>
+              <w:rPr>
+                <w:rFonts w:ascii="Arial" w:hAnsi="Arial" w:cs="Arial"/>
+              </w:rPr>
+              <w:t xml:space="preserve"> can propose a keyword for a work to further associate it with similar works.</w:t>
+            </w:r>
           </w:p>
         </w:tc>
       </w:tr>
@@ -1624,7 +1760,7 @@
         </w:trPr>
         <w:tc>
           <w:tcPr>
-            <w:tcW w:w="3119" w:type="dxa"/>
+            <w:tcW w:w="3145" w:type="dxa"/>
             <w:tcBorders>
               <w:top w:val="single" w:sz="4" w:space="0" w:color="auto"/>
               <w:left w:val="single" w:sz="4" w:space="0" w:color="auto"/>
@@ -1675,7 +1811,7 @@
         </w:tc>
         <w:tc>
           <w:tcPr>
-            <w:tcW w:w="7796" w:type="dxa"/>
+            <w:tcW w:w="6901" w:type="dxa"/>
             <w:tcBorders>
               <w:top w:val="single" w:sz="4" w:space="0" w:color="auto"/>
               <w:left w:val="single" w:sz="4" w:space="0" w:color="auto"/>
@@ -1687,11 +1823,36 @@
           <w:p>
             <w:pPr>
               <w:spacing w:line="276" w:lineRule="auto"/>
-              <w:jc w:val="both"/>
-              <w:rPr>
-                <w:rFonts w:ascii="Arial" w:hAnsi="Arial" w:cs="Arial"/>
-              </w:rPr>
-            </w:pPr>
+              <w:rPr>
+                <w:rFonts w:ascii="Arial" w:hAnsi="Arial" w:cs="Arial"/>
+              </w:rPr>
+            </w:pPr>
+            <w:r>
+              <w:rPr>
+                <w:rFonts w:ascii="Arial" w:hAnsi="Arial" w:cs="Arial"/>
+              </w:rPr>
+              <w:t>A user (registered, admin)</w:t>
+            </w:r>
+            <w:r>
+              <w:rPr>
+                <w:rFonts w:ascii="Arial" w:hAnsi="Arial" w:cs="Arial"/>
+              </w:rPr>
+              <w:t xml:space="preserve"> can propose a genre to a work</w:t>
+            </w:r>
+            <w:r>
+              <w:rPr>
+                <w:rFonts w:ascii="Arial" w:hAnsi="Arial" w:cs="Arial"/>
+              </w:rPr>
+              <w:t xml:space="preserve"> to</w:t>
+            </w:r>
+            <w:bookmarkStart w:id="0" w:name="_GoBack"/>
+            <w:bookmarkEnd w:id="0"/>
+            <w:r>
+              <w:rPr>
+                <w:rFonts w:ascii="Arial" w:hAnsi="Arial" w:cs="Arial"/>
+              </w:rPr>
+              <w:t xml:space="preserve"> further associate it with works in the same genre.</w:t>
+            </w:r>
           </w:p>
         </w:tc>
       </w:tr>
@@ -1701,7 +1862,7 @@
         </w:trPr>
         <w:tc>
           <w:tcPr>
-            <w:tcW w:w="3119" w:type="dxa"/>
+            <w:tcW w:w="3145" w:type="dxa"/>
             <w:tcBorders>
               <w:top w:val="single" w:sz="4" w:space="0" w:color="auto"/>
               <w:left w:val="single" w:sz="4" w:space="0" w:color="auto"/>
@@ -1728,6 +1889,7 @@
                 <w:bCs w:val="0"/>
                 <w:sz w:val="24"/>
               </w:rPr>
+              <w:lastRenderedPageBreak/>
               <w:t>Add creator data</w:t>
             </w:r>
             <w:r>
@@ -1752,7 +1914,7 @@
         </w:tc>
         <w:tc>
           <w:tcPr>
-            <w:tcW w:w="7796" w:type="dxa"/>
+            <w:tcW w:w="6901" w:type="dxa"/>
             <w:tcBorders>
               <w:top w:val="single" w:sz="4" w:space="0" w:color="auto"/>
               <w:left w:val="single" w:sz="4" w:space="0" w:color="auto"/>
@@ -1764,11 +1926,22 @@
           <w:p>
             <w:pPr>
               <w:spacing w:line="276" w:lineRule="auto"/>
-              <w:jc w:val="both"/>
-              <w:rPr>
-                <w:rFonts w:ascii="Arial" w:hAnsi="Arial" w:cs="Arial"/>
-              </w:rPr>
-            </w:pPr>
+              <w:rPr>
+                <w:rFonts w:ascii="Arial" w:hAnsi="Arial" w:cs="Arial"/>
+              </w:rPr>
+            </w:pPr>
+            <w:r>
+              <w:rPr>
+                <w:rFonts w:ascii="Arial" w:hAnsi="Arial" w:cs="Arial"/>
+              </w:rPr>
+              <w:t>A user (registered, admin)</w:t>
+            </w:r>
+            <w:r>
+              <w:rPr>
+                <w:rFonts w:ascii="Arial" w:hAnsi="Arial" w:cs="Arial"/>
+              </w:rPr>
+              <w:t xml:space="preserve"> can propose a creator’s page to further associate that creator’s works with each other.</w:t>
+            </w:r>
           </w:p>
         </w:tc>
       </w:tr>
@@ -1778,7 +1951,7 @@
         </w:trPr>
         <w:tc>
           <w:tcPr>
-            <w:tcW w:w="3119" w:type="dxa"/>
+            <w:tcW w:w="3145" w:type="dxa"/>
             <w:tcBorders>
               <w:top w:val="single" w:sz="4" w:space="0" w:color="auto"/>
               <w:left w:val="single" w:sz="4" w:space="0" w:color="auto"/>
@@ -1828,7 +2001,7 @@
         </w:tc>
         <w:tc>
           <w:tcPr>
-            <w:tcW w:w="7796" w:type="dxa"/>
+            <w:tcW w:w="6901" w:type="dxa"/>
             <w:tcBorders>
               <w:top w:val="single" w:sz="4" w:space="0" w:color="auto"/>
               <w:left w:val="single" w:sz="4" w:space="0" w:color="auto"/>
@@ -1840,11 +2013,16 @@
           <w:p>
             <w:pPr>
               <w:spacing w:line="276" w:lineRule="auto"/>
-              <w:jc w:val="both"/>
-              <w:rPr>
-                <w:rFonts w:ascii="Arial" w:hAnsi="Arial" w:cs="Arial"/>
-              </w:rPr>
-            </w:pPr>
+              <w:rPr>
+                <w:rFonts w:ascii="Arial" w:hAnsi="Arial" w:cs="Arial"/>
+              </w:rPr>
+            </w:pPr>
+            <w:r>
+              <w:rPr>
+                <w:rFonts w:ascii="Arial" w:hAnsi="Arial" w:cs="Arial"/>
+              </w:rPr>
+              <w:t>An admin can verify proposed works to ensure the integrity of the database.</w:t>
+            </w:r>
           </w:p>
         </w:tc>
       </w:tr>
@@ -1854,7 +2032,7 @@
         </w:trPr>
         <w:tc>
           <w:tcPr>
-            <w:tcW w:w="3119" w:type="dxa"/>
+            <w:tcW w:w="3145" w:type="dxa"/>
             <w:tcBorders>
               <w:top w:val="single" w:sz="4" w:space="0" w:color="auto"/>
               <w:left w:val="single" w:sz="4" w:space="0" w:color="auto"/>
@@ -1904,7 +2082,7 @@
         </w:tc>
         <w:tc>
           <w:tcPr>
-            <w:tcW w:w="7796" w:type="dxa"/>
+            <w:tcW w:w="6901" w:type="dxa"/>
             <w:tcBorders>
               <w:top w:val="single" w:sz="4" w:space="0" w:color="auto"/>
               <w:left w:val="single" w:sz="4" w:space="0" w:color="auto"/>
@@ -1916,11 +2094,28 @@
           <w:p>
             <w:pPr>
               <w:spacing w:line="276" w:lineRule="auto"/>
-              <w:jc w:val="both"/>
-              <w:rPr>
-                <w:rFonts w:ascii="Arial" w:hAnsi="Arial" w:cs="Arial"/>
-              </w:rPr>
-            </w:pPr>
+              <w:rPr>
+                <w:rFonts w:ascii="Arial" w:hAnsi="Arial" w:cs="Arial"/>
+              </w:rPr>
+            </w:pPr>
+            <w:r>
+              <w:rPr>
+                <w:rFonts w:ascii="Arial" w:hAnsi="Arial" w:cs="Arial"/>
+              </w:rPr>
+              <w:t xml:space="preserve">An admin can verify proposed </w:t>
+            </w:r>
+            <w:r>
+              <w:rPr>
+                <w:rFonts w:ascii="Arial" w:hAnsi="Arial" w:cs="Arial"/>
+              </w:rPr>
+              <w:t>keyword</w:t>
+            </w:r>
+            <w:r>
+              <w:rPr>
+                <w:rFonts w:ascii="Arial" w:hAnsi="Arial" w:cs="Arial"/>
+              </w:rPr>
+              <w:t>s to ensure the integrity of the database.</w:t>
+            </w:r>
           </w:p>
         </w:tc>
       </w:tr>
@@ -1930,7 +2125,7 @@
         </w:trPr>
         <w:tc>
           <w:tcPr>
-            <w:tcW w:w="3119" w:type="dxa"/>
+            <w:tcW w:w="3145" w:type="dxa"/>
             <w:tcBorders>
               <w:top w:val="single" w:sz="4" w:space="0" w:color="auto"/>
               <w:left w:val="single" w:sz="4" w:space="0" w:color="auto"/>
@@ -1980,7 +2175,7 @@
         </w:tc>
         <w:tc>
           <w:tcPr>
-            <w:tcW w:w="7796" w:type="dxa"/>
+            <w:tcW w:w="6901" w:type="dxa"/>
             <w:tcBorders>
               <w:top w:val="single" w:sz="4" w:space="0" w:color="auto"/>
               <w:left w:val="single" w:sz="4" w:space="0" w:color="auto"/>
@@ -1992,11 +2187,28 @@
           <w:p>
             <w:pPr>
               <w:spacing w:line="276" w:lineRule="auto"/>
-              <w:jc w:val="both"/>
-              <w:rPr>
-                <w:rFonts w:ascii="Arial" w:hAnsi="Arial" w:cs="Arial"/>
-              </w:rPr>
-            </w:pPr>
+              <w:rPr>
+                <w:rFonts w:ascii="Arial" w:hAnsi="Arial" w:cs="Arial"/>
+              </w:rPr>
+            </w:pPr>
+            <w:r>
+              <w:rPr>
+                <w:rFonts w:ascii="Arial" w:hAnsi="Arial" w:cs="Arial"/>
+              </w:rPr>
+              <w:t xml:space="preserve">An admin can verify proposed </w:t>
+            </w:r>
+            <w:r>
+              <w:rPr>
+                <w:rFonts w:ascii="Arial" w:hAnsi="Arial" w:cs="Arial"/>
+              </w:rPr>
+              <w:t>genres</w:t>
+            </w:r>
+            <w:r>
+              <w:rPr>
+                <w:rFonts w:ascii="Arial" w:hAnsi="Arial" w:cs="Arial"/>
+              </w:rPr>
+              <w:t xml:space="preserve"> to ensure the integrity of the database.</w:t>
+            </w:r>
           </w:p>
         </w:tc>
       </w:tr>
@@ -2006,7 +2218,7 @@
         </w:trPr>
         <w:tc>
           <w:tcPr>
-            <w:tcW w:w="3119" w:type="dxa"/>
+            <w:tcW w:w="3145" w:type="dxa"/>
             <w:tcBorders>
               <w:top w:val="single" w:sz="4" w:space="0" w:color="auto"/>
               <w:left w:val="single" w:sz="4" w:space="0" w:color="auto"/>
@@ -2056,7 +2268,7 @@
         </w:tc>
         <w:tc>
           <w:tcPr>
-            <w:tcW w:w="7796" w:type="dxa"/>
+            <w:tcW w:w="6901" w:type="dxa"/>
             <w:tcBorders>
               <w:top w:val="single" w:sz="4" w:space="0" w:color="auto"/>
               <w:left w:val="single" w:sz="4" w:space="0" w:color="auto"/>
@@ -2068,11 +2280,22 @@
           <w:p>
             <w:pPr>
               <w:spacing w:line="276" w:lineRule="auto"/>
-              <w:jc w:val="both"/>
-              <w:rPr>
-                <w:rFonts w:ascii="Arial" w:hAnsi="Arial" w:cs="Arial"/>
-              </w:rPr>
-            </w:pPr>
+              <w:rPr>
+                <w:rFonts w:ascii="Arial" w:hAnsi="Arial" w:cs="Arial"/>
+              </w:rPr>
+            </w:pPr>
+            <w:r>
+              <w:rPr>
+                <w:rFonts w:ascii="Arial" w:hAnsi="Arial" w:cs="Arial"/>
+              </w:rPr>
+              <w:t xml:space="preserve">An admin can </w:t>
+            </w:r>
+            <w:r>
+              <w:rPr>
+                <w:rFonts w:ascii="Arial" w:hAnsi="Arial" w:cs="Arial"/>
+              </w:rPr>
+              <w:t>moderate reviews to ensure the civil environment of the site.</w:t>
+            </w:r>
           </w:p>
         </w:tc>
       </w:tr>
@@ -2082,7 +2305,7 @@
         </w:trPr>
         <w:tc>
           <w:tcPr>
-            <w:tcW w:w="3119" w:type="dxa"/>
+            <w:tcW w:w="3145" w:type="dxa"/>
             <w:tcBorders>
               <w:top w:val="single" w:sz="4" w:space="0" w:color="auto"/>
               <w:left w:val="single" w:sz="4" w:space="0" w:color="auto"/>
@@ -2132,7 +2355,7 @@
         </w:tc>
         <w:tc>
           <w:tcPr>
-            <w:tcW w:w="7796" w:type="dxa"/>
+            <w:tcW w:w="6901" w:type="dxa"/>
             <w:tcBorders>
               <w:top w:val="single" w:sz="4" w:space="0" w:color="auto"/>
               <w:left w:val="single" w:sz="4" w:space="0" w:color="auto"/>
@@ -2144,11 +2367,22 @@
           <w:p>
             <w:pPr>
               <w:spacing w:line="276" w:lineRule="auto"/>
-              <w:jc w:val="both"/>
-              <w:rPr>
-                <w:rFonts w:ascii="Arial" w:hAnsi="Arial" w:cs="Arial"/>
-              </w:rPr>
-            </w:pPr>
+              <w:rPr>
+                <w:rFonts w:ascii="Arial" w:hAnsi="Arial" w:cs="Arial"/>
+              </w:rPr>
+            </w:pPr>
+            <w:r>
+              <w:rPr>
+                <w:rFonts w:ascii="Arial" w:hAnsi="Arial" w:cs="Arial"/>
+              </w:rPr>
+              <w:t xml:space="preserve">An admin can </w:t>
+            </w:r>
+            <w:r>
+              <w:rPr>
+                <w:rFonts w:ascii="Arial" w:hAnsi="Arial" w:cs="Arial"/>
+              </w:rPr>
+              <w:t>flag aberrant users to maintain the civil environment of the site.</w:t>
+            </w:r>
           </w:p>
         </w:tc>
       </w:tr>
@@ -2158,7 +2392,7 @@
         </w:trPr>
         <w:tc>
           <w:tcPr>
-            <w:tcW w:w="3119" w:type="dxa"/>
+            <w:tcW w:w="3145" w:type="dxa"/>
             <w:tcBorders>
               <w:top w:val="single" w:sz="4" w:space="0" w:color="auto"/>
               <w:left w:val="single" w:sz="4" w:space="0" w:color="auto"/>
@@ -2206,7 +2440,7 @@
         </w:tc>
         <w:tc>
           <w:tcPr>
-            <w:tcW w:w="7796" w:type="dxa"/>
+            <w:tcW w:w="6901" w:type="dxa"/>
             <w:tcBorders>
               <w:top w:val="single" w:sz="4" w:space="0" w:color="auto"/>
               <w:left w:val="single" w:sz="4" w:space="0" w:color="auto"/>
@@ -2218,11 +2452,28 @@
           <w:p>
             <w:pPr>
               <w:spacing w:line="276" w:lineRule="auto"/>
-              <w:jc w:val="both"/>
-              <w:rPr>
-                <w:rFonts w:ascii="Arial" w:hAnsi="Arial" w:cs="Arial"/>
-              </w:rPr>
-            </w:pPr>
+              <w:rPr>
+                <w:rFonts w:ascii="Arial" w:hAnsi="Arial" w:cs="Arial"/>
+              </w:rPr>
+            </w:pPr>
+            <w:r>
+              <w:rPr>
+                <w:rFonts w:ascii="Arial" w:hAnsi="Arial" w:cs="Arial"/>
+              </w:rPr>
+              <w:t xml:space="preserve">An admin can verify </w:t>
+            </w:r>
+            <w:r>
+              <w:rPr>
+                <w:rFonts w:ascii="Arial" w:hAnsi="Arial" w:cs="Arial"/>
+              </w:rPr>
+              <w:t>a creator’s data</w:t>
+            </w:r>
+            <w:r>
+              <w:rPr>
+                <w:rFonts w:ascii="Arial" w:hAnsi="Arial" w:cs="Arial"/>
+              </w:rPr>
+              <w:t xml:space="preserve"> to ensure the integrity of the database.</w:t>
+            </w:r>
           </w:p>
         </w:tc>
       </w:tr>
@@ -2628,6 +2879,7 @@
           <w:bCs w:val="0"/>
           <w:sz w:val="24"/>
         </w:rPr>
+        <w:lastRenderedPageBreak/>
         <w:t xml:space="preserve">Television may have an end date as well as a list of episodes. Each episode has the information a movie has, plus a season/series and episode number. </w:t>
       </w:r>
     </w:p>
@@ -2967,7 +3219,6 @@
           <w:rStyle w:val="5yl5"/>
           <w:rFonts w:ascii="Arial" w:hAnsi="Arial" w:cs="Arial"/>
         </w:rPr>
-        <w:lastRenderedPageBreak/>
         <w:t>Theater</w:t>
       </w:r>
       <w:r>
@@ -2995,7 +3246,7 @@
     <w:sectPr>
       <w:footerReference w:type="default" r:id="rId9"/>
       <w:pgSz w:w="12240" w:h="15840"/>
-      <w:pgMar w:top="720" w:right="720" w:bottom="720" w:left="720" w:header="720" w:footer="720" w:gutter="0"/>
+      <w:pgMar w:top="1440" w:right="1080" w:bottom="1440" w:left="1080" w:header="720" w:footer="720" w:gutter="0"/>
       <w:cols w:space="720"/>
       <w:docGrid w:linePitch="360"/>
     </w:sectPr>

</xml_diff>